<commit_message>
Forms 1 and 2
Rules re forms 1 and 2
</commit_message>
<xml_diff>
--- a/GST_AT_SETTLEMENT/Rules/Form 1 and Form 2.docx
+++ b/GST_AT_SETTLEMENT/Rules/Form 1 and Form 2.docx
@@ -7,13 +7,25 @@
         <w:pStyle w:val="OPM-conclusion"/>
       </w:pPr>
       <w:r>
-        <w:t xml:space="preserve">The purchaser's </w:t>
+        <w:t xml:space="preserve">The </w:t>
+      </w:r>
+      <w:r>
+        <w:t>applicant’s</w:t>
+      </w:r>
+      <w:r>
+        <w:t xml:space="preserve"> </w:t>
       </w:r>
       <w:r>
         <w:t>contact</w:t>
       </w:r>
       <w:r>
-        <w:t xml:space="preserve"> details have been collected if</w:t>
+        <w:t xml:space="preserve"> details </w:t>
+      </w:r>
+      <w:r>
+        <w:t xml:space="preserve">for Form 1 </w:t>
+      </w:r>
+      <w:r>
+        <w:t>have been collected if</w:t>
       </w:r>
     </w:p>
     <w:p>
@@ -24,38 +36,22 @@
         <w:rPr>
           <w:u w:val="single" w:color="666699"/>
         </w:rPr>
-        <w:t>The purchaser’s title</w:t>
-      </w:r>
-      <w:r>
-        <w:t xml:space="preserve"> is known and</w:t>
-      </w:r>
-    </w:p>
-    <w:p>
-      <w:pPr>
-        <w:pStyle w:val="OPM-level1"/>
-      </w:pPr>
+        <w:t xml:space="preserve">The </w:t>
+      </w:r>
       <w:r>
         <w:rPr>
           <w:u w:val="single" w:color="666699"/>
         </w:rPr>
-        <w:t>The purchaser’s first name</w:t>
-      </w:r>
-      <w:r>
-        <w:t xml:space="preserve"> is known and</w:t>
-      </w:r>
-    </w:p>
-    <w:p>
-      <w:pPr>
-        <w:pStyle w:val="OPM-level1"/>
-      </w:pPr>
+        <w:t>applicant’s</w:t>
+      </w:r>
       <w:r>
         <w:rPr>
           <w:u w:val="single" w:color="666699"/>
         </w:rPr>
-        <w:t>The purchaser’s last name</w:t>
-      </w:r>
-      <w:r>
-        <w:t xml:space="preserve"> is known and </w:t>
+        <w:t xml:space="preserve"> title</w:t>
+      </w:r>
+      <w:r>
+        <w:t xml:space="preserve"> is known and</w:t>
       </w:r>
     </w:p>
     <w:p>
@@ -66,41 +62,123 @@
         <w:rPr>
           <w:u w:val="single" w:color="666699"/>
         </w:rPr>
-        <w:t>The purchaser’s phone number</w:t>
-      </w:r>
-      <w:r>
-        <w:t xml:space="preserve"> is known and</w:t>
-      </w:r>
-    </w:p>
-    <w:p>
-      <w:pPr>
-        <w:pStyle w:val="OPM-level1"/>
-      </w:pPr>
+        <w:t xml:space="preserve">The </w:t>
+      </w:r>
       <w:r>
         <w:rPr>
           <w:u w:val="single" w:color="666699"/>
         </w:rPr>
-        <w:t>The purchaser would like the ATO to contact them via email</w:t>
-      </w:r>
-      <w:r>
-        <w:t xml:space="preserve"> is known and</w:t>
-      </w:r>
-    </w:p>
-    <w:p>
-      <w:pPr>
-        <w:pStyle w:val="OPM-level1"/>
-      </w:pPr>
+        <w:t>applicant’s</w:t>
+      </w:r>
       <w:r>
         <w:rPr>
           <w:u w:val="single" w:color="666699"/>
         </w:rPr>
-        <w:t>The purchaser</w:t>
-      </w:r>
+        <w:t xml:space="preserve"> first name</w:t>
+      </w:r>
+      <w:r>
+        <w:t xml:space="preserve"> is known and</w:t>
+      </w:r>
+    </w:p>
+    <w:p>
+      <w:pPr>
+        <w:pStyle w:val="OPM-level1"/>
+      </w:pPr>
       <w:r>
         <w:rPr>
           <w:u w:val="single" w:color="666699"/>
         </w:rPr>
-        <w:t>’s email</w:t>
+        <w:t xml:space="preserve">The </w:t>
+      </w:r>
+      <w:r>
+        <w:rPr>
+          <w:u w:val="single" w:color="666699"/>
+        </w:rPr>
+        <w:t>applicant’s</w:t>
+      </w:r>
+      <w:r>
+        <w:rPr>
+          <w:u w:val="single" w:color="666699"/>
+        </w:rPr>
+        <w:t xml:space="preserve"> last name</w:t>
+      </w:r>
+      <w:r>
+        <w:t xml:space="preserve"> is known and </w:t>
+      </w:r>
+    </w:p>
+    <w:p>
+      <w:pPr>
+        <w:pStyle w:val="OPM-level1"/>
+      </w:pPr>
+      <w:r>
+        <w:rPr>
+          <w:u w:val="single" w:color="666699"/>
+        </w:rPr>
+        <w:t xml:space="preserve">The </w:t>
+      </w:r>
+      <w:r>
+        <w:rPr>
+          <w:u w:val="single" w:color="666699"/>
+        </w:rPr>
+        <w:t>applicant’s</w:t>
+      </w:r>
+      <w:r>
+        <w:rPr>
+          <w:u w:val="single" w:color="666699"/>
+        </w:rPr>
+        <w:t xml:space="preserve"> phone number</w:t>
+      </w:r>
+      <w:r>
+        <w:t xml:space="preserve"> is known and</w:t>
+      </w:r>
+    </w:p>
+    <w:p>
+      <w:pPr>
+        <w:pStyle w:val="OPM-level1"/>
+      </w:pPr>
+      <w:r>
+        <w:rPr>
+          <w:u w:val="single" w:color="666699"/>
+        </w:rPr>
+        <w:t xml:space="preserve">The </w:t>
+      </w:r>
+      <w:r>
+        <w:rPr>
+          <w:u w:val="single" w:color="666699"/>
+        </w:rPr>
+        <w:t>applicant</w:t>
+      </w:r>
+      <w:r>
+        <w:rPr>
+          <w:u w:val="single" w:color="666699"/>
+        </w:rPr>
+        <w:t xml:space="preserve"> would like the ATO to contact them via email</w:t>
+      </w:r>
+      <w:r>
+        <w:t xml:space="preserve"> is known and</w:t>
+      </w:r>
+    </w:p>
+    <w:p>
+      <w:pPr>
+        <w:pStyle w:val="OPM-level1"/>
+      </w:pPr>
+      <w:r>
+        <w:rPr>
+          <w:u w:val="single" w:color="666699"/>
+        </w:rPr>
+        <w:t xml:space="preserve">The </w:t>
+      </w:r>
+      <w:r>
+        <w:rPr>
+          <w:u w:val="single" w:color="666699"/>
+        </w:rPr>
+        <w:t>applicant’s</w:t>
+      </w:r>
+      <w:r>
+        <w:rPr>
+          <w:u w:val="single" w:color="666699"/>
+        </w:rPr>
+        <w:t xml:space="preserve"> email</w:t>
       </w:r>
       <w:r>
         <w:t xml:space="preserve"> is known</w:t>
@@ -116,12 +194,135 @@
     </w:p>
     <w:p>
       <w:pPr>
+        <w:pStyle w:val="OPM-conclusion"/>
+      </w:pPr>
+      <w:r>
+        <w:t>the property details have been collected</w:t>
+      </w:r>
+      <w:r>
+        <w:t xml:space="preserve"> if</w:t>
+      </w:r>
+    </w:p>
+    <w:p>
+      <w:pPr>
+        <w:pStyle w:val="OPM-level1"/>
+      </w:pPr>
+      <w:r>
+        <w:t>the property type is known and</w:t>
+      </w:r>
+    </w:p>
+    <w:p>
+      <w:pPr>
+        <w:pStyle w:val="OPM-level1"/>
+      </w:pPr>
+      <w:r>
+        <w:t>the address is known and</w:t>
+      </w:r>
+    </w:p>
+    <w:p>
+      <w:pPr>
+        <w:pStyle w:val="OPM-level1"/>
+      </w:pPr>
+      <w:r>
+        <w:t xml:space="preserve">the suburb or town is known and </w:t>
+      </w:r>
+    </w:p>
+    <w:p>
+      <w:pPr>
+        <w:pStyle w:val="OPM-level1"/>
+      </w:pPr>
+      <w:r>
+        <w:t>the state or territory is known and</w:t>
+      </w:r>
+    </w:p>
+    <w:p>
+      <w:pPr>
+        <w:pStyle w:val="OPM-level1"/>
+      </w:pPr>
+      <w:r>
+        <w:t>the postcode is known and</w:t>
+      </w:r>
+    </w:p>
+    <w:p>
+      <w:pPr>
+        <w:pStyle w:val="OPM-level1"/>
+      </w:pPr>
+      <w:r>
+        <w:t>the lot is known and</w:t>
+      </w:r>
+    </w:p>
+    <w:p>
+      <w:pPr>
+        <w:pStyle w:val="OPM-level1"/>
+      </w:pPr>
+      <w:r>
+        <w:t xml:space="preserve">the plan is known and </w:t>
+      </w:r>
+    </w:p>
+    <w:p>
+      <w:pPr>
+        <w:pStyle w:val="OPM-level1"/>
+      </w:pPr>
+      <w:r>
+        <w:t>the plan type is known</w:t>
+      </w:r>
+    </w:p>
+    <w:p>
+      <w:pPr>
+        <w:rPr>
+          <w:b/>
+          <w:i/>
+        </w:rPr>
+      </w:pPr>
+    </w:p>
+    <w:p>
+      <w:pPr>
+        <w:pStyle w:val="OPM-conclusion"/>
+      </w:pPr>
+      <w:r>
+        <w:t xml:space="preserve">The transaction details are </w:t>
+      </w:r>
+      <w:r>
+        <w:t>collected if</w:t>
+      </w:r>
+    </w:p>
+    <w:p>
+      <w:pPr>
+        <w:pStyle w:val="OPM-level1"/>
+      </w:pPr>
+      <w:r>
+        <w:t>The contract date is known and</w:t>
+      </w:r>
+    </w:p>
+    <w:p>
+      <w:pPr>
+        <w:pStyle w:val="OPM-level1"/>
+      </w:pPr>
+      <w:r>
+        <w:t>The expected settlement date is known and</w:t>
+      </w:r>
+    </w:p>
+    <w:p>
+      <w:pPr>
+        <w:pStyle w:val="OPM-level1"/>
+      </w:pPr>
+      <w:r>
+        <w:t>The contract price is known</w:t>
+      </w:r>
+    </w:p>
+    <w:p>
+      <w:pPr>
+        <w:rPr>
+          <w:u w:val="single"/>
+        </w:rPr>
+      </w:pPr>
+    </w:p>
+    <w:p>
+      <w:pPr>
         <w:rPr>
           <w:b/>
         </w:rPr>
       </w:pPr>
-      <w:bookmarkStart w:id="0" w:name="_GoBack"/>
-      <w:bookmarkEnd w:id="0"/>
       <w:r>
         <w:rPr>
           <w:b/>
@@ -199,7 +400,7 @@
           <w:numId w:val="43"/>
         </w:numPr>
       </w:pPr>
-      <w:bookmarkStart w:id="1" w:name="_Hlk527127063"/>
+      <w:bookmarkStart w:id="0" w:name="_Hlk527127063"/>
       <w:r>
         <w:t>Whether you would like the ATO to contact you via email</w:t>
       </w:r>
@@ -216,7 +417,7 @@
         <w:t>If yes- email address (pop up)</w:t>
       </w:r>
     </w:p>
-    <w:bookmarkEnd w:id="1"/>
+    <w:bookmarkEnd w:id="0"/>
     <w:p>
       <w:pPr>
         <w:rPr>
@@ -376,6 +577,151 @@
       </w:r>
     </w:p>
     <w:p>
+      <w:pPr>
+        <w:pStyle w:val="OPM-conclusion"/>
+      </w:pPr>
+      <w:r>
+        <w:lastRenderedPageBreak/>
+        <w:t>the purchaser's details are collected</w:t>
+      </w:r>
+      <w:r>
+        <w:t xml:space="preserve"> if</w:t>
+      </w:r>
+    </w:p>
+    <w:p>
+      <w:pPr>
+        <w:pStyle w:val="OPM-level1"/>
+      </w:pPr>
+      <w:r>
+        <w:t xml:space="preserve">the purchaser’s status </w:t>
+      </w:r>
+      <w:r>
+        <w:t>is known</w:t>
+      </w:r>
+      <w:r>
+        <w:t xml:space="preserve"> and </w:t>
+      </w:r>
+    </w:p>
+    <w:p>
+      <w:pPr>
+        <w:pStyle w:val="OPM-level1"/>
+      </w:pPr>
+      <w:r>
+        <w:t>the purchaser’s first name is known and</w:t>
+      </w:r>
+    </w:p>
+    <w:p>
+      <w:pPr>
+        <w:pStyle w:val="OPM-level1"/>
+      </w:pPr>
+      <w:r>
+        <w:t xml:space="preserve">the purchaser’s last name is known and </w:t>
+      </w:r>
+    </w:p>
+    <w:p>
+      <w:pPr>
+        <w:pStyle w:val="OPM-level1"/>
+      </w:pPr>
+      <w:r>
+        <w:t xml:space="preserve">the purchaser’s date of birth is known and </w:t>
+      </w:r>
+    </w:p>
+    <w:p>
+      <w:pPr>
+        <w:pStyle w:val="OPM-level1"/>
+      </w:pPr>
+      <w:r>
+        <w:t xml:space="preserve">the purchaser’s ABN is known and </w:t>
+      </w:r>
+    </w:p>
+    <w:p>
+      <w:pPr>
+        <w:pStyle w:val="OPM-level1"/>
+      </w:pPr>
+      <w:r>
+        <w:t xml:space="preserve">the purchaser’s TFN is known and </w:t>
+      </w:r>
+    </w:p>
+    <w:p>
+      <w:pPr>
+        <w:pStyle w:val="OPM-level1"/>
+      </w:pPr>
+      <w:r>
+        <w:t xml:space="preserve">the purchaser’s phone number is known and </w:t>
+      </w:r>
+    </w:p>
+    <w:p>
+      <w:pPr>
+        <w:pStyle w:val="OPM-level1"/>
+      </w:pPr>
+      <w:r>
+        <w:t xml:space="preserve">the purchaser’s country is known and </w:t>
+      </w:r>
+    </w:p>
+    <w:p>
+      <w:pPr>
+        <w:pStyle w:val="OPM-level1"/>
+      </w:pPr>
+      <w:r>
+        <w:t xml:space="preserve">the purchaser’s address is known and </w:t>
+      </w:r>
+    </w:p>
+    <w:p>
+      <w:pPr>
+        <w:pStyle w:val="OPM-level1"/>
+      </w:pPr>
+      <w:r>
+        <w:t xml:space="preserve">the purchaser’s suburb or town is known and </w:t>
+      </w:r>
+    </w:p>
+    <w:p>
+      <w:pPr>
+        <w:pStyle w:val="OPM-level1"/>
+      </w:pPr>
+      <w:r>
+        <w:t xml:space="preserve">the purchaser’s state or territory is known and </w:t>
+      </w:r>
+    </w:p>
+    <w:p>
+      <w:pPr>
+        <w:pStyle w:val="OPM-level1"/>
+      </w:pPr>
+      <w:r>
+        <w:t xml:space="preserve">the purchaser’s postcode is known and </w:t>
+      </w:r>
+    </w:p>
+    <w:p>
+      <w:pPr>
+        <w:pStyle w:val="OPM-level1"/>
+      </w:pPr>
+      <w:r>
+        <w:t>the purchaser’s percentage of ownership is known and</w:t>
+      </w:r>
+    </w:p>
+    <w:p>
+      <w:pPr>
+        <w:pStyle w:val="OPM-level1"/>
+      </w:pPr>
+      <w:r>
+        <w:t xml:space="preserve">the purchaser’s entity name is known and </w:t>
+      </w:r>
+    </w:p>
+    <w:p>
+      <w:pPr>
+        <w:pStyle w:val="OPM-level1"/>
+      </w:pPr>
+      <w:r>
+        <w:t>the purchaser’s TFN is known</w:t>
+      </w:r>
+    </w:p>
+    <w:p>
+      <w:pPr>
+        <w:rPr>
+          <w:u w:val="single"/>
+        </w:rPr>
+      </w:pPr>
+    </w:p>
+    <w:p>
       <w:r>
         <w:rPr>
           <w:u w:val="single"/>
@@ -394,7 +740,7 @@
           <w:numId w:val="45"/>
         </w:numPr>
       </w:pPr>
-      <w:bookmarkStart w:id="2" w:name="_Hlk527126358"/>
+      <w:bookmarkStart w:id="1" w:name="_Hlk527126358"/>
       <w:r>
         <w:t>Individual/non-individual</w:t>
       </w:r>
@@ -687,18 +1033,176 @@
         <w:t>Percentage of ownership</w:t>
       </w:r>
     </w:p>
-    <w:bookmarkEnd w:id="2"/>
+    <w:bookmarkEnd w:id="1"/>
+    <w:p>
+      <w:pPr>
+        <w:pStyle w:val="OPM-conclusion"/>
+      </w:pPr>
+      <w:r>
+        <w:lastRenderedPageBreak/>
+        <w:t>The supplier's details have been collected</w:t>
+      </w:r>
+      <w:r>
+        <w:t xml:space="preserve"> if</w:t>
+      </w:r>
+    </w:p>
+    <w:p>
+      <w:pPr>
+        <w:pStyle w:val="OPM-level1"/>
+      </w:pPr>
+      <w:r>
+        <w:t xml:space="preserve">the supplier’s status </w:t>
+      </w:r>
+      <w:r>
+        <w:t>is known and</w:t>
+      </w:r>
+    </w:p>
+    <w:p>
+      <w:pPr>
+        <w:pStyle w:val="OPM-level1"/>
+      </w:pPr>
+      <w:r>
+        <w:t xml:space="preserve">The supplier’s first name is known and </w:t>
+      </w:r>
+    </w:p>
+    <w:p>
+      <w:pPr>
+        <w:pStyle w:val="OPM-level1"/>
+      </w:pPr>
+      <w:r>
+        <w:t>The supplier’s last name is known and</w:t>
+      </w:r>
+    </w:p>
+    <w:p>
+      <w:pPr>
+        <w:pStyle w:val="OPM-level1"/>
+      </w:pPr>
+      <w:r>
+        <w:t>The supplier’s ABN is known and</w:t>
+      </w:r>
+    </w:p>
+    <w:p>
+      <w:pPr>
+        <w:pStyle w:val="OPM-level1"/>
+      </w:pPr>
+      <w:r>
+        <w:t xml:space="preserve">The supplier’s phone number is known and </w:t>
+      </w:r>
+    </w:p>
+    <w:p>
+      <w:pPr>
+        <w:pStyle w:val="OPM-level1"/>
+      </w:pPr>
+      <w:r>
+        <w:t xml:space="preserve">The supplier’s country is known and </w:t>
+      </w:r>
+    </w:p>
+    <w:p>
+      <w:pPr>
+        <w:pStyle w:val="OPM-level1"/>
+      </w:pPr>
+      <w:r>
+        <w:t xml:space="preserve">The supplier’s address is known and </w:t>
+      </w:r>
+    </w:p>
+    <w:p>
+      <w:pPr>
+        <w:pStyle w:val="OPM-level1"/>
+      </w:pPr>
+      <w:r>
+        <w:t>The supplier’s suburb or town is known and</w:t>
+      </w:r>
+    </w:p>
+    <w:p>
+      <w:pPr>
+        <w:pStyle w:val="OPM-level1"/>
+      </w:pPr>
+      <w:r>
+        <w:t>The supplier’s state is known and</w:t>
+      </w:r>
+    </w:p>
+    <w:p>
+      <w:pPr>
+        <w:pStyle w:val="OPM-level1"/>
+      </w:pPr>
+      <w:r>
+        <w:t xml:space="preserve">The supplier’s postcode is known and </w:t>
+      </w:r>
+    </w:p>
+    <w:p>
+      <w:pPr>
+        <w:pStyle w:val="OPM-level1"/>
+      </w:pPr>
+      <w:r>
+        <w:t>The supplier’s withholding payment is known and</w:t>
+      </w:r>
+    </w:p>
+    <w:p>
+      <w:pPr>
+        <w:pStyle w:val="OPM-level1"/>
+      </w:pPr>
+      <w:r>
+        <w:t>The supplier’s entity name is known</w:t>
+      </w:r>
+    </w:p>
     <w:p>
       <w:pPr>
         <w:rPr>
           <w:u w:val="single"/>
         </w:rPr>
       </w:pPr>
-      <w:r>
+    </w:p>
+    <w:p>
+      <w:pPr>
         <w:rPr>
           <w:u w:val="single"/>
         </w:rPr>
-        <w:lastRenderedPageBreak/>
+      </w:pPr>
+    </w:p>
+    <w:p>
+      <w:pPr>
+        <w:pStyle w:val="OPM-conclusion"/>
+      </w:pPr>
+      <w:r>
+        <w:t xml:space="preserve">The applicant </w:t>
+      </w:r>
+      <w:proofErr w:type="gramStart"/>
+      <w:r>
+        <w:t>submit</w:t>
+      </w:r>
+      <w:proofErr w:type="gramEnd"/>
+      <w:r>
+        <w:t xml:space="preserve"> the form</w:t>
+      </w:r>
+      <w:r>
+        <w:t xml:space="preserve"> if</w:t>
+      </w:r>
+    </w:p>
+    <w:p>
+      <w:pPr>
+        <w:pStyle w:val="OPM-level1"/>
+      </w:pPr>
+      <w:r>
+        <w:t>The applicant has agreed to the declaration</w:t>
+      </w:r>
+    </w:p>
+    <w:p>
+      <w:pPr>
+        <w:rPr>
+          <w:u w:val="single"/>
+        </w:rPr>
+      </w:pPr>
+    </w:p>
+    <w:p>
+      <w:pPr>
+        <w:rPr>
+          <w:u w:val="single"/>
+        </w:rPr>
+      </w:pPr>
+      <w:r>
+        <w:rPr>
+          <w:u w:val="single"/>
+        </w:rPr>
         <w:t>Suppliers details</w:t>
       </w:r>
     </w:p>
@@ -983,6 +1487,14 @@
       <w:pPr>
         <w:rPr>
           <w:b/>
+          <w:i/>
+        </w:rPr>
+      </w:pPr>
+    </w:p>
+    <w:p>
+      <w:pPr>
+        <w:rPr>
+          <w:b/>
         </w:rPr>
       </w:pPr>
       <w:r>
@@ -999,6 +1511,79 @@
         <w:t>: Information required for form 2</w:t>
       </w:r>
     </w:p>
+    <w:p/>
+    <w:p>
+      <w:pPr>
+        <w:pStyle w:val="OPM-conclusion"/>
+      </w:pPr>
+      <w:r>
+        <w:lastRenderedPageBreak/>
+        <w:t xml:space="preserve">the </w:t>
+      </w:r>
+      <w:r>
+        <w:t>applicant</w:t>
+      </w:r>
+      <w:r>
+        <w:t xml:space="preserve"> can complete Form 2</w:t>
+      </w:r>
+      <w:r>
+        <w:t xml:space="preserve"> if</w:t>
+      </w:r>
+    </w:p>
+    <w:p>
+      <w:pPr>
+        <w:pStyle w:val="OPM-level1"/>
+      </w:pPr>
+      <w:r>
+        <w:t>th</w:t>
+      </w:r>
+      <w:r>
+        <w:t xml:space="preserve">e applicant has submitted form 1 and </w:t>
+      </w:r>
+    </w:p>
+    <w:p>
+      <w:pPr>
+        <w:pStyle w:val="OPM-level1"/>
+      </w:pPr>
+      <w:r>
+        <w:t xml:space="preserve">the suppliers or purchasers’ contact details have changed since Form 1 was submitted and </w:t>
+      </w:r>
+    </w:p>
+    <w:p>
+      <w:pPr>
+        <w:pStyle w:val="OPM-level1"/>
+      </w:pPr>
+      <w:r>
+        <w:t>the applicant’s status</w:t>
+      </w:r>
+      <w:r>
+        <w:t xml:space="preserve"> is known</w:t>
+      </w:r>
+    </w:p>
+    <w:p/>
+    <w:p>
+      <w:pPr>
+        <w:pStyle w:val="OPM-conclusion"/>
+      </w:pPr>
+      <w:r>
+        <w:t>The applicant can submit Form 2</w:t>
+      </w:r>
+      <w:r>
+        <w:t xml:space="preserve"> if</w:t>
+      </w:r>
+    </w:p>
+    <w:p>
+      <w:pPr>
+        <w:pStyle w:val="OPM-level1"/>
+      </w:pPr>
+      <w:r>
+        <w:t>The applicant has agreed to the declaration</w:t>
+      </w:r>
+    </w:p>
+    <w:p>
+      <w:bookmarkStart w:id="2" w:name="_GoBack"/>
+      <w:bookmarkEnd w:id="2"/>
+    </w:p>
     <w:p>
       <w:r>
         <w:t>Have you completed the GST property settlement withholding notification form?</w:t>
@@ -1007,7 +1592,15 @@
     <w:p>
       <w:r>
         <w:tab/>
-        <w:t>No-&gt;  Form 1 needs to be completed (provides link)</w:t>
+        <w:t>No-</w:t>
+      </w:r>
+      <w:proofErr w:type="gramStart"/>
+      <w:r>
+        <w:t>&gt;  Form</w:t>
+      </w:r>
+      <w:proofErr w:type="gramEnd"/>
+      <w:r>
+        <w:t xml:space="preserve"> 1 needs to be completed (provides link)</w:t>
       </w:r>
     </w:p>
     <w:p>
@@ -1110,6 +1703,236 @@
       <w:r>
         <w:t>If yes- email address (pop up)</w:t>
       </w:r>
+    </w:p>
+    <w:p>
+      <w:pPr>
+        <w:pStyle w:val="OPM-conclusion"/>
+      </w:pPr>
+      <w:r>
+        <w:t xml:space="preserve">The </w:t>
+      </w:r>
+      <w:r>
+        <w:t>applicant’s</w:t>
+      </w:r>
+      <w:r>
+        <w:t xml:space="preserve"> contact details </w:t>
+      </w:r>
+      <w:r>
+        <w:t xml:space="preserve">for Form 2 </w:t>
+      </w:r>
+      <w:r>
+        <w:t>have been collected</w:t>
+      </w:r>
+      <w:r>
+        <w:t xml:space="preserve"> if</w:t>
+      </w:r>
+    </w:p>
+    <w:p>
+      <w:pPr>
+        <w:pStyle w:val="OPM-level1"/>
+      </w:pPr>
+      <w:r>
+        <w:rPr>
+          <w:u w:val="single" w:color="666699"/>
+        </w:rPr>
+        <w:t xml:space="preserve">The </w:t>
+      </w:r>
+      <w:r>
+        <w:rPr>
+          <w:u w:val="single" w:color="666699"/>
+        </w:rPr>
+        <w:t>applicant’s</w:t>
+      </w:r>
+      <w:r>
+        <w:rPr>
+          <w:u w:val="single" w:color="666699"/>
+        </w:rPr>
+        <w:t xml:space="preserve"> title</w:t>
+      </w:r>
+      <w:r>
+        <w:t xml:space="preserve"> is known and</w:t>
+      </w:r>
+    </w:p>
+    <w:p>
+      <w:pPr>
+        <w:pStyle w:val="OPM-level1"/>
+      </w:pPr>
+      <w:r>
+        <w:rPr>
+          <w:u w:val="single" w:color="666699"/>
+        </w:rPr>
+        <w:t xml:space="preserve">The </w:t>
+      </w:r>
+      <w:r>
+        <w:rPr>
+          <w:u w:val="single" w:color="666699"/>
+        </w:rPr>
+        <w:t>applicant’s</w:t>
+      </w:r>
+      <w:r>
+        <w:rPr>
+          <w:u w:val="single" w:color="666699"/>
+        </w:rPr>
+        <w:t xml:space="preserve"> first name</w:t>
+      </w:r>
+      <w:r>
+        <w:t xml:space="preserve"> is known and</w:t>
+      </w:r>
+    </w:p>
+    <w:p>
+      <w:pPr>
+        <w:pStyle w:val="OPM-level1"/>
+      </w:pPr>
+      <w:r>
+        <w:rPr>
+          <w:u w:val="single" w:color="666699"/>
+        </w:rPr>
+        <w:t xml:space="preserve">The </w:t>
+      </w:r>
+      <w:r>
+        <w:rPr>
+          <w:u w:val="single" w:color="666699"/>
+        </w:rPr>
+        <w:t>applicant’s</w:t>
+      </w:r>
+      <w:r>
+        <w:rPr>
+          <w:u w:val="single" w:color="666699"/>
+        </w:rPr>
+        <w:t xml:space="preserve"> last name</w:t>
+      </w:r>
+      <w:r>
+        <w:t xml:space="preserve"> is known and </w:t>
+      </w:r>
+    </w:p>
+    <w:p>
+      <w:pPr>
+        <w:pStyle w:val="OPM-level1"/>
+      </w:pPr>
+      <w:r>
+        <w:rPr>
+          <w:u w:val="single" w:color="666699"/>
+        </w:rPr>
+        <w:t xml:space="preserve">The </w:t>
+      </w:r>
+      <w:r>
+        <w:rPr>
+          <w:u w:val="single" w:color="666699"/>
+        </w:rPr>
+        <w:t>applicant’s</w:t>
+      </w:r>
+      <w:r>
+        <w:rPr>
+          <w:u w:val="single" w:color="666699"/>
+        </w:rPr>
+        <w:t xml:space="preserve"> phone number</w:t>
+      </w:r>
+      <w:r>
+        <w:t xml:space="preserve"> is known and</w:t>
+      </w:r>
+    </w:p>
+    <w:p>
+      <w:pPr>
+        <w:pStyle w:val="OPM-level1"/>
+      </w:pPr>
+      <w:r>
+        <w:rPr>
+          <w:u w:val="single" w:color="666699"/>
+        </w:rPr>
+        <w:t xml:space="preserve">The </w:t>
+      </w:r>
+      <w:r>
+        <w:rPr>
+          <w:u w:val="single" w:color="666699"/>
+        </w:rPr>
+        <w:t>applicant</w:t>
+      </w:r>
+      <w:r>
+        <w:rPr>
+          <w:u w:val="single" w:color="666699"/>
+        </w:rPr>
+        <w:t xml:space="preserve"> would like the ATO to contact them via email</w:t>
+      </w:r>
+      <w:r>
+        <w:t xml:space="preserve"> is known and</w:t>
+      </w:r>
+    </w:p>
+    <w:p>
+      <w:pPr>
+        <w:pStyle w:val="OPM-level1"/>
+      </w:pPr>
+      <w:r>
+        <w:rPr>
+          <w:u w:val="single" w:color="666699"/>
+        </w:rPr>
+        <w:t xml:space="preserve">The </w:t>
+      </w:r>
+      <w:r>
+        <w:rPr>
+          <w:u w:val="single" w:color="666699"/>
+        </w:rPr>
+        <w:t>applicant’s</w:t>
+      </w:r>
+      <w:r>
+        <w:rPr>
+          <w:u w:val="single" w:color="666699"/>
+        </w:rPr>
+        <w:t xml:space="preserve"> email</w:t>
+      </w:r>
+      <w:r>
+        <w:t xml:space="preserve"> is known</w:t>
+      </w:r>
+    </w:p>
+    <w:p/>
+    <w:p>
+      <w:pPr>
+        <w:pStyle w:val="OPM-conclusion"/>
+      </w:pPr>
+      <w:r>
+        <w:t>the transaction details have been collected</w:t>
+      </w:r>
+      <w:r>
+        <w:t xml:space="preserve"> if</w:t>
+      </w:r>
+    </w:p>
+    <w:p>
+      <w:pPr>
+        <w:pStyle w:val="OPM-level1"/>
+      </w:pPr>
+      <w:r>
+        <w:t xml:space="preserve">the lodgement reference number is known and </w:t>
+      </w:r>
+    </w:p>
+    <w:p>
+      <w:pPr>
+        <w:pStyle w:val="OPM-level1"/>
+      </w:pPr>
+      <w:r>
+        <w:t xml:space="preserve">the payment reference number is known and </w:t>
+      </w:r>
+    </w:p>
+    <w:p>
+      <w:pPr>
+        <w:pStyle w:val="OPM-level1"/>
+      </w:pPr>
+      <w:r>
+        <w:t xml:space="preserve">the settlement date is known and </w:t>
+      </w:r>
+    </w:p>
+    <w:p>
+      <w:pPr>
+        <w:pStyle w:val="OPM-level1"/>
+      </w:pPr>
+      <w:r>
+        <w:t>the total withholding payment is known</w:t>
+      </w:r>
+    </w:p>
+    <w:p>
+      <w:pPr>
+        <w:rPr>
+          <w:u w:val="single"/>
+        </w:rPr>
+      </w:pPr>
     </w:p>
     <w:p>
       <w:pPr>
@@ -1293,27 +2116,14 @@
         <w:tab w:val="clear" w:pos="8640"/>
       </w:tabs>
     </w:pPr>
-    <w:r>
-      <w:fldChar w:fldCharType="begin"/>
-    </w:r>
-    <w:r>
-      <w:instrText xml:space="preserve"> FILENAME   \* MERGEFORMAT </w:instrText>
-    </w:r>
-    <w:r>
-      <w:fldChar w:fldCharType="separate"/>
-    </w:r>
-    <w:r>
-      <w:rPr>
-        <w:noProof/>
-      </w:rPr>
-      <w:t>Document1</w:t>
-    </w:r>
-    <w:r>
-      <w:rPr>
-        <w:noProof/>
-      </w:rPr>
-      <w:fldChar w:fldCharType="end"/>
-    </w:r>
+    <w:fldSimple w:instr=" FILENAME   \* MERGEFORMAT ">
+      <w:r>
+        <w:rPr>
+          <w:noProof/>
+        </w:rPr>
+        <w:t>Document1</w:t>
+      </w:r>
+    </w:fldSimple>
     <w:r>
       <w:tab/>
     </w:r>
@@ -1380,7 +2190,7 @@
       <w:rPr>
         <w:noProof/>
       </w:rPr>
-      <w:t>12/10/2018 5:35 PM</w:t>
+      <w:t>16/10/2018 3:30 PM</w:t>
     </w:r>
     <w:r>
       <w:rPr>
@@ -5590,6 +6400,8 @@
     <w:lsdException w:name="Table Subtle 2" w:semiHidden="1" w:unhideWhenUsed="1"/>
     <w:lsdException w:name="Table Web 1" w:semiHidden="1" w:unhideWhenUsed="1"/>
     <w:lsdException w:name="Table Web 2" w:semiHidden="1" w:unhideWhenUsed="1"/>
+    <w:lsdException w:name="Table Web 3" w:semiHidden="1" w:unhideWhenUsed="1"/>
+    <w:lsdException w:name="Table Theme" w:semiHidden="1" w:unhideWhenUsed="1"/>
     <w:lsdException w:name="Placeholder Text" w:semiHidden="1" w:uiPriority="99"/>
     <w:lsdException w:name="No Spacing" w:uiPriority="1" w:qFormat="1"/>
     <w:lsdException w:name="Light Shading" w:uiPriority="60"/>
@@ -5922,7 +6734,6 @@
     <w:uiPriority w:val="1"/>
     <w:semiHidden/>
     <w:unhideWhenUsed/>
-    <w:rsid w:val="00926869"/>
   </w:style>
   <w:style w:type="table" w:default="1" w:styleId="TableNormal">
     <w:name w:val="Normal Table"/>
@@ -5944,7 +6755,6 @@
     <w:uiPriority w:val="99"/>
     <w:semiHidden/>
     <w:unhideWhenUsed/>
-    <w:rsid w:val="00926869"/>
   </w:style>
   <w:style w:type="paragraph" w:customStyle="1" w:styleId="Tablecontents">
     <w:name w:val="Table contents"/>

</xml_diff>